<commit_message>
Ignore results for space
</commit_message>
<xml_diff>
--- a/admin/GCF.docx
+++ b/admin/GCF.docx
@@ -144,7 +144,7 @@
                 </mc:Choice>
                 <mc:Fallback>
                   <w:pict>
-                    <v:shapetype w14:anchorId="55365004" id="_x0000_t75" coordsize="21600,21600" o:spt="75" o:preferrelative="t" path="m@4@5l@4@11@9@11@9@5xe" filled="f" stroked="f">
+                    <v:shapetype w14:anchorId="3642E465" id="_x0000_t75" coordsize="21600,21600" o:spt="75" o:preferrelative="t" path="m@4@5l@4@11@9@11@9@5xe" filled="f" stroked="f">
                       <v:stroke joinstyle="miter"/>
                       <v:formulas>
                         <v:f eqn="if lineDrawn pixelLineWidth 0"/>
@@ -163,7 +163,7 @@
                       <v:path o:extrusionok="f" gradientshapeok="t" o:connecttype="rect"/>
                       <o:lock v:ext="edit" aspectratio="t"/>
                     </v:shapetype>
-                    <v:shape id="Ink 7" o:spid="_x0000_s1026" type="#_x0000_t75" style="position:absolute;margin-left:5.75pt;margin-top:4.8pt;width:130.2pt;height:46.05pt;z-index:251658240;visibility:visible;mso-wrap-style:square;mso-wrap-distance-left:9pt;mso-wrap-distance-top:0;mso-wrap-distance-right:9pt;mso-wrap-distance-bottom:0;mso-position-horizontal:absolute;mso-position-horizontal-relative:text;mso-position-vertical:absolute;mso-position-vertical-relative:text" o:gfxdata="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">
+                    <v:shape id="Ink 7" o:spid="_x0000_s1026" type="#_x0000_t75" style="position:absolute;margin-left:5.75pt;margin-top:4.8pt;width:130.2pt;height:46.05pt;z-index:251658240;visibility:visible;mso-wrap-style:square;mso-wrap-distance-left:9pt;mso-wrap-distance-top:0;mso-wrap-distance-right:9pt;mso-wrap-distance-bottom:0;mso-position-horizontal:absolute;mso-position-horizontal-relative:text;mso-position-vertical:absolute;mso-position-vertical-relative:text" o:gfxdata="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">
                       <v:imagedata r:id="rId6" o:title=""/>
                     </v:shape>
                   </w:pict>

</xml_diff>